<commit_message>
Mise à jour du rapport v1
</commit_message>
<xml_diff>
--- a/Adm/Synthèse.docx
+++ b/Adm/Synthèse.docx
@@ -799,7 +799,7 @@
             </w:rPr>
             <w:fldChar w:fldCharType="separate"/>
           </w:r>
-          <w:hyperlink w:anchor="_Toc453838874" w:history="1">
+          <w:hyperlink w:anchor="_Toc454284359" w:history="1">
             <w:r>
               <w:rPr>
                 <w:rStyle w:val="Lienhypertexte"/>
@@ -822,7 +822,7 @@
               <w:rPr>
                 <w:webHidden/>
               </w:rPr>
-              <w:instrText xml:space="preserve"> PAGEREF _Toc453838874 \h </w:instrText>
+              <w:instrText xml:space="preserve"> PAGEREF _Toc454284359 \h </w:instrText>
             </w:r>
             <w:r>
               <w:rPr>
@@ -861,7 +861,7 @@
               <w:lang w:eastAsia="fr-FR"/>
             </w:rPr>
           </w:pPr>
-          <w:hyperlink w:anchor="_Toc453838875" w:history="1">
+          <w:hyperlink w:anchor="_Toc454284360" w:history="1">
             <w:r>
               <w:rPr>
                 <w:rStyle w:val="Lienhypertexte"/>
@@ -898,7 +898,7 @@
               <w:rPr>
                 <w:webHidden/>
               </w:rPr>
-              <w:instrText xml:space="preserve"> PAGEREF _Toc453838875 \h </w:instrText>
+              <w:instrText xml:space="preserve"> PAGEREF _Toc454284360 \h </w:instrText>
             </w:r>
             <w:r>
               <w:rPr>
@@ -937,7 +937,7 @@
               <w:lang w:eastAsia="fr-FR"/>
             </w:rPr>
           </w:pPr>
-          <w:hyperlink w:anchor="_Toc453838876" w:history="1">
+          <w:hyperlink w:anchor="_Toc454284361" w:history="1">
             <w:r>
               <w:rPr>
                 <w:rStyle w:val="Lienhypertexte"/>
@@ -974,7 +974,7 @@
               <w:rPr>
                 <w:webHidden/>
               </w:rPr>
-              <w:instrText xml:space="preserve"> PAGEREF _Toc453838876 \h </w:instrText>
+              <w:instrText xml:space="preserve"> PAGEREF _Toc454284361 \h </w:instrText>
             </w:r>
             <w:r>
               <w:rPr>
@@ -1013,7 +1013,7 @@
               <w:lang w:eastAsia="fr-FR"/>
             </w:rPr>
           </w:pPr>
-          <w:hyperlink w:anchor="_Toc453838877" w:history="1">
+          <w:hyperlink w:anchor="_Toc454284362" w:history="1">
             <w:r>
               <w:rPr>
                 <w:rStyle w:val="Lienhypertexte"/>
@@ -1050,7 +1050,7 @@
               <w:rPr>
                 <w:webHidden/>
               </w:rPr>
-              <w:instrText xml:space="preserve"> PAGEREF _Toc453838877 \h </w:instrText>
+              <w:instrText xml:space="preserve"> PAGEREF _Toc454284362 \h </w:instrText>
             </w:r>
             <w:r>
               <w:rPr>
@@ -1089,7 +1089,7 @@
               <w:lang w:eastAsia="fr-FR"/>
             </w:rPr>
           </w:pPr>
-          <w:hyperlink w:anchor="_Toc453838878" w:history="1">
+          <w:hyperlink w:anchor="_Toc454284363" w:history="1">
             <w:r>
               <w:rPr>
                 <w:rStyle w:val="Lienhypertexte"/>
@@ -1126,7 +1126,7 @@
               <w:rPr>
                 <w:webHidden/>
               </w:rPr>
-              <w:instrText xml:space="preserve"> PAGEREF _Toc453838878 \h </w:instrText>
+              <w:instrText xml:space="preserve"> PAGEREF _Toc454284363 \h </w:instrText>
             </w:r>
             <w:r>
               <w:rPr>
@@ -1165,7 +1165,7 @@
               <w:lang w:eastAsia="fr-FR"/>
             </w:rPr>
           </w:pPr>
-          <w:hyperlink w:anchor="_Toc453838879" w:history="1">
+          <w:hyperlink w:anchor="_Toc454284364" w:history="1">
             <w:r>
               <w:rPr>
                 <w:rStyle w:val="Lienhypertexte"/>
@@ -1202,7 +1202,7 @@
               <w:rPr>
                 <w:webHidden/>
               </w:rPr>
-              <w:instrText xml:space="preserve"> PAGEREF _Toc453838879 \h </w:instrText>
+              <w:instrText xml:space="preserve"> PAGEREF _Toc454284364 \h </w:instrText>
             </w:r>
             <w:r>
               <w:rPr>
@@ -1241,7 +1241,7 @@
               <w:lang w:eastAsia="fr-FR"/>
             </w:rPr>
           </w:pPr>
-          <w:hyperlink w:anchor="_Toc453838880" w:history="1">
+          <w:hyperlink w:anchor="_Toc454284365" w:history="1">
             <w:r>
               <w:rPr>
                 <w:rStyle w:val="Lienhypertexte"/>
@@ -1278,7 +1278,7 @@
               <w:rPr>
                 <w:webHidden/>
               </w:rPr>
-              <w:instrText xml:space="preserve"> PAGEREF _Toc453838880 \h </w:instrText>
+              <w:instrText xml:space="preserve"> PAGEREF _Toc454284365 \h </w:instrText>
             </w:r>
             <w:r>
               <w:rPr>
@@ -1317,7 +1317,7 @@
               <w:lang w:eastAsia="fr-FR"/>
             </w:rPr>
           </w:pPr>
-          <w:hyperlink w:anchor="_Toc453838881" w:history="1">
+          <w:hyperlink w:anchor="_Toc454284366" w:history="1">
             <w:r>
               <w:rPr>
                 <w:rStyle w:val="Lienhypertexte"/>
@@ -1354,7 +1354,7 @@
               <w:rPr>
                 <w:webHidden/>
               </w:rPr>
-              <w:instrText xml:space="preserve"> PAGEREF _Toc453838881 \h </w:instrText>
+              <w:instrText xml:space="preserve"> PAGEREF _Toc454284366 \h </w:instrText>
             </w:r>
             <w:r>
               <w:rPr>
@@ -1393,7 +1393,7 @@
               <w:lang w:eastAsia="fr-FR"/>
             </w:rPr>
           </w:pPr>
-          <w:hyperlink w:anchor="_Toc453838882" w:history="1">
+          <w:hyperlink w:anchor="_Toc454284367" w:history="1">
             <w:r>
               <w:rPr>
                 <w:rStyle w:val="Lienhypertexte"/>
@@ -1430,7 +1430,7 @@
               <w:rPr>
                 <w:webHidden/>
               </w:rPr>
-              <w:instrText xml:space="preserve"> PAGEREF _Toc453838882 \h </w:instrText>
+              <w:instrText xml:space="preserve"> PAGEREF _Toc454284367 \h </w:instrText>
             </w:r>
             <w:r>
               <w:rPr>
@@ -1470,7 +1470,7 @@
               <w:lang w:eastAsia="fr-FR"/>
             </w:rPr>
           </w:pPr>
-          <w:hyperlink w:anchor="_Toc453838883" w:history="1">
+          <w:hyperlink w:anchor="_Toc454284368" w:history="1">
             <w:r>
               <w:rPr>
                 <w:rStyle w:val="Lienhypertexte"/>
@@ -1493,7 +1493,7 @@
               <w:rPr>
                 <w:webHidden/>
               </w:rPr>
-              <w:instrText xml:space="preserve"> PAGEREF _Toc453838883 \h </w:instrText>
+              <w:instrText xml:space="preserve"> PAGEREF _Toc454284368 \h </w:instrText>
             </w:r>
             <w:r>
               <w:rPr>
@@ -1529,7 +1529,7 @@
               <w:lang w:eastAsia="fr-FR"/>
             </w:rPr>
           </w:pPr>
-          <w:hyperlink w:anchor="_Toc453838884" w:history="1">
+          <w:hyperlink w:anchor="_Toc454284369" w:history="1">
             <w:r>
               <w:rPr>
                 <w:rStyle w:val="Lienhypertexte"/>
@@ -1552,7 +1552,7 @@
               <w:rPr>
                 <w:webHidden/>
               </w:rPr>
-              <w:instrText xml:space="preserve"> PAGEREF _Toc453838884 \h </w:instrText>
+              <w:instrText xml:space="preserve"> PAGEREF _Toc454284369 \h </w:instrText>
             </w:r>
             <w:r>
               <w:rPr>
@@ -1588,7 +1588,7 @@
               <w:lang w:eastAsia="fr-FR"/>
             </w:rPr>
           </w:pPr>
-          <w:hyperlink w:anchor="_Toc453838885" w:history="1">
+          <w:hyperlink w:anchor="_Toc454284370" w:history="1">
             <w:r>
               <w:rPr>
                 <w:rStyle w:val="Lienhypertexte"/>
@@ -1611,7 +1611,7 @@
               <w:rPr>
                 <w:webHidden/>
               </w:rPr>
-              <w:instrText xml:space="preserve"> PAGEREF _Toc453838885 \h </w:instrText>
+              <w:instrText xml:space="preserve"> PAGEREF _Toc454284370 \h </w:instrText>
             </w:r>
             <w:r>
               <w:rPr>
@@ -1647,7 +1647,7 @@
               <w:lang w:eastAsia="fr-FR"/>
             </w:rPr>
           </w:pPr>
-          <w:hyperlink w:anchor="_Toc453838886" w:history="1">
+          <w:hyperlink w:anchor="_Toc454284371" w:history="1">
             <w:r>
               <w:rPr>
                 <w:rStyle w:val="Lienhypertexte"/>
@@ -1670,7 +1670,7 @@
               <w:rPr>
                 <w:webHidden/>
               </w:rPr>
-              <w:instrText xml:space="preserve"> PAGEREF _Toc453838886 \h </w:instrText>
+              <w:instrText xml:space="preserve"> PAGEREF _Toc454284371 \h </w:instrText>
             </w:r>
             <w:r>
               <w:rPr>
@@ -1706,7 +1706,7 @@
               <w:lang w:eastAsia="fr-FR"/>
             </w:rPr>
           </w:pPr>
-          <w:hyperlink w:anchor="_Toc453838887" w:history="1">
+          <w:hyperlink w:anchor="_Toc454284372" w:history="1">
             <w:r>
               <w:rPr>
                 <w:rStyle w:val="Lienhypertexte"/>
@@ -1729,7 +1729,7 @@
               <w:rPr>
                 <w:webHidden/>
               </w:rPr>
-              <w:instrText xml:space="preserve"> PAGEREF _Toc453838887 \h </w:instrText>
+              <w:instrText xml:space="preserve"> PAGEREF _Toc454284372 \h </w:instrText>
             </w:r>
             <w:r>
               <w:rPr>
@@ -1765,7 +1765,7 @@
               <w:lang w:eastAsia="fr-FR"/>
             </w:rPr>
           </w:pPr>
-          <w:hyperlink w:anchor="_Toc453838888" w:history="1">
+          <w:hyperlink w:anchor="_Toc454284373" w:history="1">
             <w:r>
               <w:rPr>
                 <w:rStyle w:val="Lienhypertexte"/>
@@ -1788,7 +1788,7 @@
               <w:rPr>
                 <w:webHidden/>
               </w:rPr>
-              <w:instrText xml:space="preserve"> PAGEREF _Toc453838888 \h </w:instrText>
+              <w:instrText xml:space="preserve"> PAGEREF _Toc454284373 \h </w:instrText>
             </w:r>
             <w:r>
               <w:rPr>
@@ -1824,7 +1824,7 @@
               <w:lang w:eastAsia="fr-FR"/>
             </w:rPr>
           </w:pPr>
-          <w:hyperlink w:anchor="_Toc453838889" w:history="1">
+          <w:hyperlink w:anchor="_Toc454284374" w:history="1">
             <w:r>
               <w:rPr>
                 <w:rStyle w:val="Lienhypertexte"/>
@@ -1847,7 +1847,7 @@
               <w:rPr>
                 <w:webHidden/>
               </w:rPr>
-              <w:instrText xml:space="preserve"> PAGEREF _Toc453838889 \h </w:instrText>
+              <w:instrText xml:space="preserve"> PAGEREF _Toc454284374 \h </w:instrText>
             </w:r>
             <w:r>
               <w:rPr>
@@ -1883,7 +1883,7 @@
               <w:lang w:eastAsia="fr-FR"/>
             </w:rPr>
           </w:pPr>
-          <w:hyperlink w:anchor="_Toc453838890" w:history="1">
+          <w:hyperlink w:anchor="_Toc454284375" w:history="1">
             <w:r>
               <w:rPr>
                 <w:rStyle w:val="Lienhypertexte"/>
@@ -1906,7 +1906,7 @@
               <w:rPr>
                 <w:webHidden/>
               </w:rPr>
-              <w:instrText xml:space="preserve"> PAGEREF _Toc453838890 \h </w:instrText>
+              <w:instrText xml:space="preserve"> PAGEREF _Toc454284375 \h </w:instrText>
             </w:r>
             <w:r>
               <w:rPr>
@@ -1973,7 +1973,7 @@
       <w:pPr>
         <w:pStyle w:val="Titre"/>
       </w:pPr>
-      <w:bookmarkStart w:id="0" w:name="_Toc453838874"/>
+      <w:bookmarkStart w:id="0" w:name="_Toc454284359"/>
       <w:r>
         <w:lastRenderedPageBreak/>
         <w:t>NOTE DE CADRAGE</w:t>
@@ -1988,7 +1988,7 @@
           <w:numId w:val="21"/>
         </w:numPr>
       </w:pPr>
-      <w:bookmarkStart w:id="1" w:name="_Toc453838875"/>
+      <w:bookmarkStart w:id="1" w:name="_Toc454284360"/>
       <w:r>
         <w:t xml:space="preserve">Contexte, </w:t>
       </w:r>
@@ -2045,7 +2045,7 @@
       <w:pPr>
         <w:pStyle w:val="Titre1"/>
       </w:pPr>
-      <w:bookmarkStart w:id="2" w:name="_Toc453838876"/>
+      <w:bookmarkStart w:id="2" w:name="_Toc454284361"/>
       <w:r>
         <w:t>Les préconisations fonctionnelles</w:t>
       </w:r>
@@ -2076,7 +2076,7 @@
       <w:pPr>
         <w:pStyle w:val="Titre1"/>
       </w:pPr>
-      <w:bookmarkStart w:id="3" w:name="_Toc453838877"/>
+      <w:bookmarkStart w:id="3" w:name="_Toc454284362"/>
       <w:r>
         <w:t>Les préconisations d'architecture</w:t>
       </w:r>
@@ -2149,17 +2149,6 @@
             <v:path arrowok="t" fillok="f" o:connecttype="none"/>
             <o:lock v:ext="edit" shapetype="t"/>
           </v:shapetype>
-          <v:shape id="_x0000_s1061" type="#_x0000_t32" style="position:absolute;margin-left:-17.7pt;margin-top:26.85pt;width:1pt;height:127.5pt;z-index:251678720" o:connectortype="straight" strokeweight="1.75pt">
-            <v:stroke endarrowwidth="wide" endarrowlength="long"/>
-          </v:shape>
-        </w:pict>
-      </w:r>
-      <w:r>
-        <w:rPr>
-          <w:noProof/>
-          <w:lang w:eastAsia="fr-FR"/>
-        </w:rPr>
-        <w:pict>
           <v:shape id="_x0000_s1060" type="#_x0000_t32" style="position:absolute;margin-left:-17.7pt;margin-top:26.85pt;width:189.75pt;height:0;flip:x;z-index:251677696" o:connectortype="straight" strokeweight="1.75pt">
             <v:stroke endarrowwidth="wide" endarrowlength="long"/>
           </v:shape>
@@ -2174,7 +2163,7 @@
           <v:roundrect id="_x0000_s1026" style="position:absolute;margin-left:172.05pt;margin-top:9.3pt;width:118.5pt;height:33.75pt;z-index:251658240" arcsize="10923f" fillcolor="#eab290 [1941]" strokecolor="#dd8047 [3205]" strokeweight="1pt">
             <v:fill color2="#dd8047 [3205]" focus="50%" type="gradient"/>
             <v:shadow on="t" type="perspective" color="#7a3c16 [1605]" offset="1pt" offset2="-3pt"/>
-            <v:textbox>
+            <v:textbox style="mso-next-textbox:#_x0000_s1026">
               <w:txbxContent>
                 <w:p>
                   <w:pPr>
@@ -2197,10 +2186,32 @@
           <w:lang w:eastAsia="fr-FR"/>
         </w:rPr>
         <w:pict>
+          <v:shape id="_x0000_s1028" type="#_x0000_t32" style="position:absolute;margin-left:230.55pt;margin-top:16.05pt;width:.05pt;height:73.85pt;z-index:251660288" o:connectortype="straight" strokeweight="1.75pt">
+            <v:stroke endarrow="block" endarrowwidth="wide" endarrowlength="long"/>
+          </v:shape>
+        </w:pict>
+      </w:r>
+      <w:r>
+        <w:rPr>
+          <w:noProof/>
+          <w:lang w:eastAsia="fr-FR"/>
+        </w:rPr>
+        <w:pict>
+          <v:shape id="_x0000_s1061" type="#_x0000_t32" style="position:absolute;margin-left:-17.7pt;margin-top:3.3pt;width:.9pt;height:112.85pt;z-index:251678720" o:connectortype="straight" strokeweight="1.75pt">
+            <v:stroke endarrowwidth="wide" endarrowlength="long"/>
+          </v:shape>
+        </w:pict>
+      </w:r>
+      <w:r>
+        <w:rPr>
+          <w:noProof/>
+          <w:lang w:eastAsia="fr-FR"/>
+        </w:rPr>
+        <w:pict>
           <v:roundrect id="_x0000_s1065" style="position:absolute;margin-left:4.05pt;margin-top:27.65pt;width:73.5pt;height:27.75pt;z-index:251682816" arcsize="10923f" fillcolor="#eab290 [1941]" strokecolor="#dd8047 [3205]" strokeweight="1pt">
             <v:fill color2="#dd8047 [3205]" focus="50%" type="gradient"/>
             <v:shadow on="t" type="perspective" color="#7a3c16 [1605]" offset="1pt" offset2="-3pt"/>
-            <v:textbox>
+            <v:textbox style="mso-next-textbox:#_x0000_s1065">
               <w:txbxContent>
                 <w:p>
                   <w:pPr>
@@ -2223,17 +2234,6 @@
           </v:roundrect>
         </w:pict>
       </w:r>
-      <w:r>
-        <w:rPr>
-          <w:noProof/>
-          <w:lang w:eastAsia="fr-FR"/>
-        </w:rPr>
-        <w:pict>
-          <v:shape id="_x0000_s1028" type="#_x0000_t32" style="position:absolute;margin-left:230.55pt;margin-top:16.05pt;width:0;height:88.5pt;z-index:251660288" o:connectortype="straight" strokeweight="1.75pt">
-            <v:stroke endarrow="block" endarrowwidth="wide" endarrowlength="long"/>
-          </v:shape>
-        </w:pict>
-      </w:r>
     </w:p>
     <w:p>
       <w:r>
@@ -2269,7 +2269,7 @@
           <v:roundrect id="_x0000_s1066" style="position:absolute;margin-left:4.05pt;margin-top:6.45pt;width:73.5pt;height:27.75pt;z-index:251683840" arcsize="10923f" fillcolor="#eab290 [1941]" strokecolor="#dd8047 [3205]" strokeweight="1pt">
             <v:fill color2="#dd8047 [3205]" focus="50%" type="gradient"/>
             <v:shadow on="t" type="perspective" color="#7a3c16 [1605]" offset="1pt" offset2="-3pt"/>
-            <v:textbox>
+            <v:textbox style="mso-next-textbox:#_x0000_s1066">
               <w:txbxContent>
                 <w:p>
                   <w:pPr>
@@ -2301,7 +2301,7 @@
           <v:roundrect id="_x0000_s1067" style="position:absolute;margin-left:4.55pt;margin-top:43.2pt;width:73.5pt;height:49.85pt;z-index:251684864" arcsize="10923f" fillcolor="#eab290 [1941]" strokecolor="#dd8047 [3205]" strokeweight="1pt">
             <v:fill color2="#dd8047 [3205]" focus="50%" type="gradient"/>
             <v:shadow on="t" type="perspective" color="#7a3c16 [1605]" offset="1pt" offset2="-3pt"/>
-            <v:textbox>
+            <v:textbox style="mso-next-textbox:#_x0000_s1067">
               <w:txbxContent>
                 <w:p>
                   <w:pPr>
@@ -2346,7 +2346,7 @@
           <v:roundrect id="_x0000_s1027" style="position:absolute;margin-left:146.55pt;margin-top:19.25pt;width:189.75pt;height:45pt;z-index:251659264" arcsize="10923f" fillcolor="#eab290 [1941]" strokecolor="#dd8047 [3205]" strokeweight="1pt">
             <v:fill color2="#dd8047 [3205]" focus="50%" type="gradient"/>
             <v:shadow on="t" type="perspective" color="#7a3c16 [1605]" offset="1pt" offset2="-3pt"/>
-            <v:textbox>
+            <v:textbox style="mso-next-textbox:#_x0000_s1027">
               <w:txbxContent>
                 <w:p>
                   <w:pPr>
@@ -2409,7 +2409,7 @@
           <v:roundrect id="_x0000_s1033" style="position:absolute;margin-left:304.05pt;margin-top:189.55pt;width:128.25pt;height:30.75pt;z-index:251666432" arcsize="10923f" fillcolor="#eab290 [1941]" strokecolor="#dd8047 [3205]" strokeweight="1pt">
             <v:fill color2="#dd8047 [3205]" focus="50%" type="gradient"/>
             <v:shadow on="t" type="perspective" color="#7a3c16 [1605]" offset="1pt" offset2="-3pt"/>
-            <v:textbox>
+            <v:textbox style="mso-next-textbox:#_x0000_s1033">
               <w:txbxContent>
                 <w:p>
                   <w:pPr>
@@ -2439,7 +2439,7 @@
           <v:roundrect id="_x0000_s1037" style="position:absolute;margin-left:151.05pt;margin-top:296.05pt;width:176.25pt;height:51pt;z-index:251670528" arcsize="10923f" fillcolor="#eab290 [1941]" strokecolor="#dd8047 [3205]" strokeweight="1pt">
             <v:fill color2="#dd8047 [3205]" focus="50%" type="gradient"/>
             <v:shadow on="t" type="perspective" color="#7a3c16 [1605]" offset="1pt" offset2="-3pt"/>
-            <v:textbox>
+            <v:textbox style="mso-next-textbox:#_x0000_s1037">
               <w:txbxContent>
                 <w:p>
                   <w:pPr>
@@ -2493,7 +2493,7 @@
           <v:roundrect id="_x0000_s1034" style="position:absolute;margin-left:24.3pt;margin-top:190.3pt;width:2in;height:30.75pt;z-index:251667456" arcsize="10923f" fillcolor="#eab290 [1941]" strokecolor="#dd8047 [3205]" strokeweight="1pt">
             <v:fill color2="#dd8047 [3205]" focus="50%" type="gradient"/>
             <v:shadow on="t" type="perspective" color="#7a3c16 [1605]" offset="1pt" offset2="-3pt"/>
-            <v:textbox>
+            <v:textbox style="mso-next-textbox:#_x0000_s1034">
               <w:txbxContent>
                 <w:p>
                   <w:pPr>
@@ -2564,7 +2564,7 @@
             <v:path gradientshapeok="t" o:connecttype="rect"/>
           </v:shapetype>
           <v:shape id="_x0000_s1043" type="#_x0000_t202" style="position:absolute;margin-left:390.3pt;margin-top:89.45pt;width:144.35pt;height:48.35pt;z-index:251675648;mso-width-relative:margin;mso-height-relative:margin" filled="f" stroked="f">
-            <v:textbox>
+            <v:textbox style="mso-next-textbox:#_x0000_s1043">
               <w:txbxContent>
                 <w:p>
                   <w:pPr>
@@ -2643,7 +2643,7 @@
           <w:lang w:eastAsia="fr-FR"/>
         </w:rPr>
         <w:pict>
-          <v:shape id="_x0000_s1035" type="#_x0000_t32" style="position:absolute;margin-left:95.55pt;margin-top:55.45pt;width:135pt;height:77.25pt;flip:x;z-index:251668480" o:connectortype="straight" strokeweight="1.75pt">
+          <v:shape id="_x0000_s1035" type="#_x0000_t32" style="position:absolute;margin-left:95.55pt;margin-top:65.2pt;width:135pt;height:77.25pt;flip:x;z-index:251668480" o:connectortype="straight" strokeweight="1.75pt">
             <v:stroke endarrow="block" endarrowwidth="wide" endarrowlength="long"/>
           </v:shape>
         </w:pict>
@@ -2656,7 +2656,7 @@
       <w:pPr>
         <w:pStyle w:val="Titre1"/>
       </w:pPr>
-      <w:bookmarkStart w:id="4" w:name="_Toc453838878"/>
+      <w:bookmarkStart w:id="4" w:name="_Toc454284363"/>
       <w:r>
         <w:lastRenderedPageBreak/>
         <w:t>Les livrables</w:t>
@@ -2731,7 +2731,7 @@
       <w:pPr>
         <w:pStyle w:val="Titre1"/>
       </w:pPr>
-      <w:bookmarkStart w:id="5" w:name="_Toc453838879"/>
+      <w:bookmarkStart w:id="5" w:name="_Toc454284364"/>
       <w:r>
         <w:t>Les cibles</w:t>
       </w:r>
@@ -2786,14 +2786,20 @@
     </w:p>
     <w:p>
       <w:r>
-        <w:t>Les visiteurs qui utiliseront le projet seront à l'aise avec les nouvelles technologies et se situeront donc globalement dans la tranche d'âge 18-40 ans.</w:t>
+        <w:t xml:space="preserve">Les visiteurs qui utiliseront le </w:t>
+      </w:r>
+      <w:r>
+        <w:t>système de réservation de billets en ligne</w:t>
+      </w:r>
+      <w:r>
+        <w:t xml:space="preserve"> seront à l'aise avec les nouvelles technologies et se situeront donc globalement dans la tranche d'âge 18-40 ans.</w:t>
       </w:r>
     </w:p>
     <w:p>
       <w:pPr>
         <w:pStyle w:val="Titre1"/>
       </w:pPr>
-      <w:bookmarkStart w:id="6" w:name="_Toc453838880"/>
+      <w:bookmarkStart w:id="6" w:name="_Toc454284365"/>
       <w:r>
         <w:t>L</w:t>
       </w:r>
@@ -2886,7 +2892,7 @@
       <w:pPr>
         <w:pStyle w:val="Titre1"/>
       </w:pPr>
-      <w:bookmarkStart w:id="7" w:name="_Toc453838881"/>
+      <w:bookmarkStart w:id="7" w:name="_Toc454284366"/>
       <w:r>
         <w:t>Le planning</w:t>
       </w:r>
@@ -2897,7 +2903,10 @@
         <w:t>Nous estimons la réalisation de vo</w:t>
       </w:r>
       <w:r>
-        <w:t>tre projet sur une période de 29</w:t>
+        <w:t xml:space="preserve">tre projet sur une période de </w:t>
+      </w:r>
+      <w:r>
+        <w:t>33</w:t>
       </w:r>
       <w:r>
         <w:t xml:space="preserve"> jours de travail </w:t>
@@ -2910,19 +2919,31 @@
       </w:r>
     </w:p>
     <w:p>
+      <w:pPr>
+        <w:rPr>
+          <w:rFonts w:asciiTheme="majorHAnsi" w:eastAsiaTheme="majorEastAsia" w:hAnsiTheme="majorHAnsi" w:cstheme="majorBidi"/>
+          <w:caps/>
+          <w:color w:val="775F55" w:themeColor="text2"/>
+          <w:sz w:val="32"/>
+          <w:szCs w:val="32"/>
+        </w:rPr>
+      </w:pPr>
       <w:r>
         <w:pict>
-          <v:shape id="_x0000_i1025" type="#_x0000_t75" style="width:491.25pt;height:151.5pt">
-            <v:imagedata r:id="rId12" o:title="Planning" cropright="1633f"/>
+          <v:shape id="_x0000_i1040" type="#_x0000_t75" style="width:512.25pt;height:150pt">
+            <v:imagedata r:id="rId12" o:title="Planning_v2"/>
           </v:shape>
         </w:pict>
       </w:r>
+      <w:r>
+        <w:br w:type="page"/>
+      </w:r>
     </w:p>
     <w:p>
       <w:pPr>
         <w:pStyle w:val="Titre1"/>
       </w:pPr>
-      <w:bookmarkStart w:id="8" w:name="_Toc453838882"/>
+      <w:bookmarkStart w:id="8" w:name="_Toc454284367"/>
       <w:r>
         <w:lastRenderedPageBreak/>
         <w:t>Le budget</w:t>
@@ -2934,16 +2955,73 @@
         <w:t>La réalisation de ce planning a conduit à l'estimation du budget po</w:t>
       </w:r>
       <w:r>
-        <w:t>ur votre projet et s'élève à : 11</w:t>
+        <w:t>u</w:t>
+      </w:r>
+      <w:r>
+        <w:t>r votre projet et s'élève à : 16</w:t>
       </w:r>
       <w:r>
         <w:t xml:space="preserve"> </w:t>
       </w:r>
       <w:r>
-        <w:t>6</w:t>
-      </w:r>
-      <w:r>
-        <w:t>00 € TTC . Ce tarif a été déterminé sur la base d'un salaire journalier d'un chef de projet multimédia de 400 €/jour TTC.</w:t>
+        <w:t>48</w:t>
+      </w:r>
+      <w:r>
+        <w:t>0 € TTC . Ce tarif a été déterminé sur la base d</w:t>
+      </w:r>
+      <w:r>
+        <w:t>es</w:t>
+      </w:r>
+      <w:r>
+        <w:t xml:space="preserve"> salaire</w:t>
+      </w:r>
+      <w:r>
+        <w:t>s</w:t>
+      </w:r>
+      <w:r>
+        <w:t xml:space="preserve"> journalier</w:t>
+      </w:r>
+      <w:r>
+        <w:t>s suivants :</w:t>
+      </w:r>
+      <w:r>
+        <w:t xml:space="preserve"> </w:t>
+      </w:r>
+    </w:p>
+    <w:p>
+      <w:pPr>
+        <w:pStyle w:val="Paragraphedeliste"/>
+        <w:numPr>
+          <w:ilvl w:val="0"/>
+          <w:numId w:val="22"/>
+        </w:numPr>
+      </w:pPr>
+      <w:r>
+        <w:t>Chef de projet multimédia : 560 €/jour TTC</w:t>
+      </w:r>
+    </w:p>
+    <w:p>
+      <w:pPr>
+        <w:pStyle w:val="Paragraphedeliste"/>
+        <w:numPr>
+          <w:ilvl w:val="0"/>
+          <w:numId w:val="22"/>
+        </w:numPr>
+      </w:pPr>
+      <w:r>
+        <w:t>Développeur : 400€/jour TTC</w:t>
+      </w:r>
+    </w:p>
+    <w:p>
+      <w:pPr>
+        <w:pStyle w:val="Paragraphedeliste"/>
+        <w:numPr>
+          <w:ilvl w:val="0"/>
+          <w:numId w:val="22"/>
+        </w:numPr>
+      </w:pPr>
+      <w:r>
+        <w:t>Designer UX : 400€/jour</w:t>
       </w:r>
     </w:p>
     <w:p>
@@ -2963,7 +3041,7 @@
       <w:pPr>
         <w:pStyle w:val="Titre"/>
       </w:pPr>
-      <w:bookmarkStart w:id="9" w:name="_Toc453838883"/>
+      <w:bookmarkStart w:id="9" w:name="_Toc454284368"/>
       <w:r>
         <w:lastRenderedPageBreak/>
         <w:t>SPECIFICATIONS FONCTIONNELLES</w:t>
@@ -2990,7 +3068,7 @@
       <w:pPr>
         <w:pStyle w:val="Sous-titre"/>
       </w:pPr>
-      <w:bookmarkStart w:id="10" w:name="_Toc453838884"/>
+      <w:bookmarkStart w:id="10" w:name="_Toc454284369"/>
       <w:r>
         <w:lastRenderedPageBreak/>
         <w:t>Layout général du site</w:t>
@@ -3072,7 +3150,7 @@
     <w:p>
       <w:r>
         <w:pict>
-          <v:shape id="_x0000_i1026" type="#_x0000_t75" style="width:481.5pt;height:328.5pt">
+          <v:shape id="_x0000_i1025" type="#_x0000_t75" style="width:481.5pt;height:327.75pt">
             <v:imagedata r:id="rId13" o:title="Layout"/>
           </v:shape>
         </w:pict>
@@ -3607,7 +3685,7 @@
       <w:r>
         <w:br w:type="page"/>
       </w:r>
-      <w:bookmarkStart w:id="11" w:name="_Toc453838885"/>
+      <w:bookmarkStart w:id="11" w:name="_Toc454284370"/>
       <w:r>
         <w:lastRenderedPageBreak/>
         <w:t>Template "Page d'accueil"</w:t>
@@ -3770,7 +3848,7 @@
           <w:rStyle w:val="Titredulivre"/>
         </w:rPr>
         <w:pict>
-          <v:shape id="_x0000_i1027" type="#_x0000_t75" style="width:481.5pt;height:380.25pt">
+          <v:shape id="_x0000_i1026" type="#_x0000_t75" style="width:481.5pt;height:380.25pt">
             <v:imagedata r:id="rId14" o:title="HomePage_first"/>
           </v:shape>
         </w:pict>
@@ -3835,7 +3913,7 @@
           <w:rStyle w:val="Titredulivre"/>
         </w:rPr>
         <w:pict>
-          <v:shape id="_x0000_i1028" type="#_x0000_t75" style="width:481.5pt;height:476.25pt">
+          <v:shape id="_x0000_i1027" type="#_x0000_t75" style="width:481.5pt;height:476.25pt">
             <v:imagedata r:id="rId15" o:title="HomePage_datecheck"/>
           </v:shape>
         </w:pict>
@@ -3902,7 +3980,7 @@
           <w:rStyle w:val="Titredulivre"/>
         </w:rPr>
         <w:pict>
-          <v:shape id="_x0000_i1029" type="#_x0000_t75" style="width:481.5pt;height:492.75pt">
+          <v:shape id="_x0000_i1028" type="#_x0000_t75" style="width:481.5pt;height:492pt">
             <v:imagedata r:id="rId16" o:title="HomePage_error"/>
           </v:shape>
         </w:pict>
@@ -3941,7 +4019,7 @@
           <w:rStyle w:val="lev"/>
         </w:rPr>
         <w:pict>
-          <v:shape id="_x0000_i1030" type="#_x0000_t75" style="width:481.5pt;height:618pt">
+          <v:shape id="_x0000_i1029" type="#_x0000_t75" style="width:481.5pt;height:618pt">
             <v:imagedata r:id="rId17" o:title="HomePage_valide"/>
           </v:shape>
         </w:pict>
@@ -3982,7 +4060,7 @@
         </w:rPr>
         <w:lastRenderedPageBreak/>
         <w:pict>
-          <v:shape id="_x0000_i1031" type="#_x0000_t75" style="width:336.75pt;height:625.5pt">
+          <v:shape id="_x0000_i1030" type="#_x0000_t75" style="width:336.75pt;height:625.5pt">
             <v:imagedata r:id="rId18" o:title="HomePage_valide_RD"/>
           </v:shape>
         </w:pict>
@@ -6147,7 +6225,7 @@
       <w:pPr>
         <w:pStyle w:val="Sous-titre"/>
       </w:pPr>
-      <w:bookmarkStart w:id="12" w:name="_Toc453838886"/>
+      <w:bookmarkStart w:id="12" w:name="_Toc454284371"/>
       <w:r>
         <w:lastRenderedPageBreak/>
         <w:t>Template "Page de confirmation"</w:t>
@@ -6232,7 +6310,7 @@
           <w:rStyle w:val="lev"/>
         </w:rPr>
         <w:pict>
-          <v:shape id="_x0000_i1032" type="#_x0000_t75" style="width:453.75pt;height:442.5pt">
+          <v:shape id="_x0000_i1031" type="#_x0000_t75" style="width:453.75pt;height:442.5pt">
             <v:imagedata r:id="rId19" o:title="Confirmation_valide"/>
           </v:shape>
         </w:pict>
@@ -6283,7 +6361,7 @@
         </w:rPr>
         <w:lastRenderedPageBreak/>
         <w:pict>
-          <v:shape id="_x0000_i1033" type="#_x0000_t75" style="width:481.5pt;height:469.5pt">
+          <v:shape id="_x0000_i1032" type="#_x0000_t75" style="width:481.5pt;height:469.5pt">
             <v:imagedata r:id="rId20" o:title="Confirmation error"/>
           </v:shape>
         </w:pict>
@@ -6364,7 +6442,7 @@
           <w:bCs/>
         </w:rPr>
         <w:pict>
-          <v:shape id="_x0000_i1034" type="#_x0000_t75" style="width:407.25pt;height:573.75pt">
+          <v:shape id="_x0000_i1033" type="#_x0000_t75" style="width:406.5pt;height:573.75pt">
             <v:imagedata r:id="rId21" o:title="Confirmation_RD"/>
           </v:shape>
         </w:pict>
@@ -7318,7 +7396,7 @@
       <w:r>
         <w:br w:type="page"/>
       </w:r>
-      <w:bookmarkStart w:id="13" w:name="_Toc453838887"/>
+      <w:bookmarkStart w:id="13" w:name="_Toc454284372"/>
       <w:r>
         <w:lastRenderedPageBreak/>
         <w:t>Tunnel de paiement</w:t>
@@ -7441,7 +7519,7 @@
           <w:rStyle w:val="Titredulivre"/>
         </w:rPr>
         <w:pict>
-          <v:shape id="_x0000_i1035" type="#_x0000_t75" style="width:445.5pt;height:314.25pt">
+          <v:shape id="_x0000_i1034" type="#_x0000_t75" style="width:445.5pt;height:314.25pt">
             <v:imagedata r:id="rId22" o:title="Confirmation_paiement_failed" cropbottom="20866f"/>
           </v:shape>
         </w:pict>
@@ -7458,7 +7536,7 @@
       <w:pPr>
         <w:pStyle w:val="Sous-titre"/>
       </w:pPr>
-      <w:bookmarkStart w:id="14" w:name="_Toc453838888"/>
+      <w:bookmarkStart w:id="14" w:name="_Toc454284373"/>
       <w:r>
         <w:lastRenderedPageBreak/>
         <w:t>Template "Page de remerciement"</w:t>
@@ -7568,7 +7646,7 @@
           <w:rStyle w:val="lev"/>
         </w:rPr>
         <w:pict>
-          <v:shape id="_x0000_i1036" type="#_x0000_t75" style="width:481.5pt;height:252.75pt">
+          <v:shape id="_x0000_i1035" type="#_x0000_t75" style="width:481.5pt;height:252.75pt">
             <v:imagedata r:id="rId23" o:title="Remerciement"/>
           </v:shape>
         </w:pict>
@@ -7948,7 +8026,7 @@
       <w:pPr>
         <w:pStyle w:val="Sous-titre"/>
       </w:pPr>
-      <w:bookmarkStart w:id="15" w:name="_Toc453838889"/>
+      <w:bookmarkStart w:id="15" w:name="_Toc454284374"/>
       <w:r>
         <w:lastRenderedPageBreak/>
         <w:t>Contenu de l'email envoyé</w:t>
@@ -8132,7 +8210,7 @@
           <w:rStyle w:val="lev"/>
         </w:rPr>
         <w:pict>
-          <v:shape id="_x0000_i1037" type="#_x0000_t75" style="width:453.75pt;height:149.25pt">
+          <v:shape id="_x0000_i1036" type="#_x0000_t75" style="width:453.75pt;height:149.25pt">
             <v:imagedata r:id="rId25" o:title="Billets_pdf" cropbottom="42776f"/>
           </v:shape>
         </w:pict>
@@ -8673,7 +8751,7 @@
           <w:bCs w:val="0"/>
         </w:rPr>
       </w:pPr>
-      <w:bookmarkStart w:id="16" w:name="_Toc453838890"/>
+      <w:bookmarkStart w:id="16" w:name="_Toc454284375"/>
       <w:r>
         <w:rPr>
           <w:b w:val="0"/>
@@ -8770,7 +8848,7 @@
           <w:rStyle w:val="lev"/>
         </w:rPr>
         <w:pict>
-          <v:shape id="_x0000_i1038" type="#_x0000_t75" style="width:458.25pt;height:336.75pt">
+          <v:shape id="_x0000_i1037" type="#_x0000_t75" style="width:459pt;height:336pt">
             <v:imagedata r:id="rId26" o:title="Tarifs"/>
           </v:shape>
         </w:pict>
@@ -8838,7 +8916,7 @@
           <w:rStyle w:val="lev"/>
         </w:rPr>
         <w:pict>
-          <v:shape id="_x0000_i1039" type="#_x0000_t75" style="width:444pt;height:241.5pt">
+          <v:shape id="_x0000_i1038" type="#_x0000_t75" style="width:443.25pt;height:241.5pt">
             <v:imagedata r:id="rId27" o:title="Contact"/>
           </v:shape>
         </w:pict>
@@ -8885,7 +8963,7 @@
           <w:rStyle w:val="lev"/>
         </w:rPr>
         <w:pict>
-          <v:shape id="_x0000_i1040" type="#_x0000_t75" style="width:447.75pt;height:329.25pt">
+          <v:shape id="_x0000_i1039" type="#_x0000_t75" style="width:448.5pt;height:328.5pt">
             <v:imagedata r:id="rId28" o:title="Mentions_legales"/>
           </v:shape>
         </w:pict>
@@ -9036,13 +9114,7 @@
         <w:t>Tou</w:t>
       </w:r>
       <w:r>
-        <w:t>s les éléments de ces pages sont fixes et non modifiable</w:t>
-      </w:r>
-      <w:r>
-        <w:t>s</w:t>
-      </w:r>
-      <w:r>
-        <w:t>.</w:t>
+        <w:t>s les éléments de ces pages sont fixes.</w:t>
       </w:r>
     </w:p>
     <w:p/>
@@ -9138,7 +9210,7 @@
           <w:sz w:val="24"/>
           <w:szCs w:val="24"/>
         </w:rPr>
-        <w:t>3</w:t>
+        <w:t>1</w:t>
       </w:r>
     </w:fldSimple>
   </w:p>
@@ -9287,7 +9359,7 @@
         <v:path o:extrusionok="f" gradientshapeok="t" o:connecttype="rect"/>
         <o:lock v:ext="edit" aspectratio="t"/>
       </v:shapetype>
-      <v:shape id="_x0000_i1029" type="#_x0000_t75" style="width:11.25pt;height:11.25pt" o:bullet="t">
+      <v:shape id="_x0000_i1029" type="#_x0000_t75" style="width:10.5pt;height:10.5pt" o:bullet="t">
         <v:imagedata r:id="rId1" o:title="msoC9E0"/>
       </v:shape>
     </w:pict>
@@ -10824,6 +10896,120 @@
     </w:lvl>
   </w:abstractNum>
   <w:abstractNum w:abstractNumId="17">
+    <w:nsid w:val="50FB7AE4"/>
+    <w:multiLevelType w:val="hybridMultilevel"/>
+    <w:tmpl w:val="AD6EC108"/>
+    <w:lvl w:ilvl="0" w:tplc="040C0007">
+      <w:start w:val="1"/>
+      <w:numFmt w:val="bullet"/>
+      <w:lvlText w:val=""/>
+      <w:lvlPicBulletId w:val="0"/>
+      <w:lvlJc w:val="left"/>
+      <w:pPr>
+        <w:ind w:left="720" w:hanging="360"/>
+      </w:pPr>
+      <w:rPr>
+        <w:rFonts w:ascii="Symbol" w:hAnsi="Symbol" w:hint="default"/>
+      </w:rPr>
+    </w:lvl>
+    <w:lvl w:ilvl="1" w:tplc="040C0003" w:tentative="1">
+      <w:start w:val="1"/>
+      <w:numFmt w:val="bullet"/>
+      <w:lvlText w:val="o"/>
+      <w:lvlJc w:val="left"/>
+      <w:pPr>
+        <w:ind w:left="1440" w:hanging="360"/>
+      </w:pPr>
+      <w:rPr>
+        <w:rFonts w:ascii="Courier New" w:hAnsi="Courier New" w:cs="Courier New" w:hint="default"/>
+      </w:rPr>
+    </w:lvl>
+    <w:lvl w:ilvl="2" w:tplc="040C0005" w:tentative="1">
+      <w:start w:val="1"/>
+      <w:numFmt w:val="bullet"/>
+      <w:lvlText w:val=""/>
+      <w:lvlJc w:val="left"/>
+      <w:pPr>
+        <w:ind w:left="2160" w:hanging="360"/>
+      </w:pPr>
+      <w:rPr>
+        <w:rFonts w:ascii="Wingdings" w:hAnsi="Wingdings" w:hint="default"/>
+      </w:rPr>
+    </w:lvl>
+    <w:lvl w:ilvl="3" w:tplc="040C0001" w:tentative="1">
+      <w:start w:val="1"/>
+      <w:numFmt w:val="bullet"/>
+      <w:lvlText w:val=""/>
+      <w:lvlJc w:val="left"/>
+      <w:pPr>
+        <w:ind w:left="2880" w:hanging="360"/>
+      </w:pPr>
+      <w:rPr>
+        <w:rFonts w:ascii="Symbol" w:hAnsi="Symbol" w:hint="default"/>
+      </w:rPr>
+    </w:lvl>
+    <w:lvl w:ilvl="4" w:tplc="040C0003" w:tentative="1">
+      <w:start w:val="1"/>
+      <w:numFmt w:val="bullet"/>
+      <w:lvlText w:val="o"/>
+      <w:lvlJc w:val="left"/>
+      <w:pPr>
+        <w:ind w:left="3600" w:hanging="360"/>
+      </w:pPr>
+      <w:rPr>
+        <w:rFonts w:ascii="Courier New" w:hAnsi="Courier New" w:cs="Courier New" w:hint="default"/>
+      </w:rPr>
+    </w:lvl>
+    <w:lvl w:ilvl="5" w:tplc="040C0005" w:tentative="1">
+      <w:start w:val="1"/>
+      <w:numFmt w:val="bullet"/>
+      <w:lvlText w:val=""/>
+      <w:lvlJc w:val="left"/>
+      <w:pPr>
+        <w:ind w:left="4320" w:hanging="360"/>
+      </w:pPr>
+      <w:rPr>
+        <w:rFonts w:ascii="Wingdings" w:hAnsi="Wingdings" w:hint="default"/>
+      </w:rPr>
+    </w:lvl>
+    <w:lvl w:ilvl="6" w:tplc="040C0001" w:tentative="1">
+      <w:start w:val="1"/>
+      <w:numFmt w:val="bullet"/>
+      <w:lvlText w:val=""/>
+      <w:lvlJc w:val="left"/>
+      <w:pPr>
+        <w:ind w:left="5040" w:hanging="360"/>
+      </w:pPr>
+      <w:rPr>
+        <w:rFonts w:ascii="Symbol" w:hAnsi="Symbol" w:hint="default"/>
+      </w:rPr>
+    </w:lvl>
+    <w:lvl w:ilvl="7" w:tplc="040C0003" w:tentative="1">
+      <w:start w:val="1"/>
+      <w:numFmt w:val="bullet"/>
+      <w:lvlText w:val="o"/>
+      <w:lvlJc w:val="left"/>
+      <w:pPr>
+        <w:ind w:left="5760" w:hanging="360"/>
+      </w:pPr>
+      <w:rPr>
+        <w:rFonts w:ascii="Courier New" w:hAnsi="Courier New" w:cs="Courier New" w:hint="default"/>
+      </w:rPr>
+    </w:lvl>
+    <w:lvl w:ilvl="8" w:tplc="040C0005" w:tentative="1">
+      <w:start w:val="1"/>
+      <w:numFmt w:val="bullet"/>
+      <w:lvlText w:val=""/>
+      <w:lvlJc w:val="left"/>
+      <w:pPr>
+        <w:ind w:left="6480" w:hanging="360"/>
+      </w:pPr>
+      <w:rPr>
+        <w:rFonts w:ascii="Wingdings" w:hAnsi="Wingdings" w:hint="default"/>
+      </w:rPr>
+    </w:lvl>
+  </w:abstractNum>
+  <w:abstractNum w:abstractNumId="18">
     <w:nsid w:val="62132D85"/>
     <w:multiLevelType w:val="hybridMultilevel"/>
     <w:tmpl w:val="19449434"/>
@@ -10937,7 +11123,7 @@
       </w:rPr>
     </w:lvl>
   </w:abstractNum>
-  <w:abstractNum w:abstractNumId="18">
+  <w:abstractNum w:abstractNumId="19">
     <w:nsid w:val="68AA00FE"/>
     <w:multiLevelType w:val="multilevel"/>
     <w:tmpl w:val="206072BA"/>
@@ -11059,7 +11245,7 @@
       </w:rPr>
     </w:lvl>
   </w:abstractNum>
-  <w:abstractNum w:abstractNumId="19">
+  <w:abstractNum w:abstractNumId="20">
     <w:nsid w:val="6AC724CD"/>
     <w:multiLevelType w:val="hybridMultilevel"/>
     <w:tmpl w:val="064E5780"/>
@@ -11201,13 +11387,13 @@
     <w:abstractNumId w:val="8"/>
   </w:num>
   <w:num w:numId="10">
-    <w:abstractNumId w:val="18"/>
+    <w:abstractNumId w:val="19"/>
   </w:num>
   <w:num w:numId="11">
     <w:abstractNumId w:val="9"/>
   </w:num>
   <w:num w:numId="12">
-    <w:abstractNumId w:val="19"/>
+    <w:abstractNumId w:val="20"/>
   </w:num>
   <w:num w:numId="13">
     <w:abstractNumId w:val="14"/>
@@ -11222,7 +11408,7 @@
     <w:abstractNumId w:val="6"/>
   </w:num>
   <w:num w:numId="17">
-    <w:abstractNumId w:val="17"/>
+    <w:abstractNumId w:val="18"/>
   </w:num>
   <w:num w:numId="18">
     <w:abstractNumId w:val="7"/>
@@ -11234,7 +11420,7 @@
     <w:abstractNumId w:val="16"/>
   </w:num>
   <w:num w:numId="21">
-    <w:abstractNumId w:val="18"/>
+    <w:abstractNumId w:val="19"/>
     <w:lvlOverride w:ilvl="0">
       <w:startOverride w:val="1"/>
     </w:lvlOverride>
@@ -11262,6 +11448,9 @@
     <w:lvlOverride w:ilvl="8">
       <w:startOverride w:val="1"/>
     </w:lvlOverride>
+  </w:num>
+  <w:num w:numId="22">
+    <w:abstractNumId w:val="17"/>
   </w:num>
   <w:numIdMacAtCleanup w:val="19"/>
 </w:numbering>
@@ -13332,6 +13521,13 @@
 </file>
 
 <file path=customXml/item1.xml><?xml version="1.0" encoding="utf-8"?>
+<tns:customPropertyEditors xmlns:tns="http://schemas.microsoft.com/office/2006/customDocumentInformationPanel">
+  <tns:showOnOpen/>
+  <tns:defaultPropertyEditorNamespace/>
+</tns:customPropertyEditors>
+</file>
+
+<file path=customXml/item2.xml><?xml version="1.0" encoding="utf-8"?>
 <?mso-contentType ?>
 <FormTemplates xmlns="http://schemas.microsoft.com/sharepoint/v3/contenttype/forms">
   <Display>DocumentLibraryForm</Display>
@@ -13340,18 +13536,19 @@
 </FormTemplates>
 </file>
 
-<file path=customXml/item2.xml><?xml version="1.0" encoding="utf-8"?>
-<tns:customPropertyEditors xmlns:tns="http://schemas.microsoft.com/office/2006/customDocumentInformationPanel">
-  <tns:showOnOpen/>
-  <tns:defaultPropertyEditorNamespace/>
-</tns:customPropertyEditors>
-</file>
-
 <file path=customXml/item3.xml><?xml version="1.0" encoding="utf-8"?>
 <b:Sources xmlns:b="http://schemas.openxmlformats.org/officeDocument/2006/bibliography" xmlns="http://schemas.openxmlformats.org/officeDocument/2006/bibliography" SelectedStyle="\APA.XSL" StyleName="APA Fifth Edition"/>
 </file>
 
 <file path=customXml/itemProps1.xml><?xml version="1.0" encoding="utf-8"?>
+<ds:datastoreItem xmlns:ds="http://schemas.openxmlformats.org/officeDocument/2006/customXml" ds:itemID="{6F661CF1-FFCF-4111-9D3E-C49A188505D1}">
+  <ds:schemaRefs>
+    <ds:schemaRef ds:uri="http://schemas.microsoft.com/office/2006/customDocumentInformationPanel"/>
+  </ds:schemaRefs>
+</ds:datastoreItem>
+</file>
+
+<file path=customXml/itemProps2.xml><?xml version="1.0" encoding="utf-8"?>
 <ds:datastoreItem xmlns:ds="http://schemas.openxmlformats.org/officeDocument/2006/customXml" ds:itemID="{B15EA98B-2241-4B26-B144-7EAE4DB42745}">
   <ds:schemaRefs>
     <ds:schemaRef ds:uri="http://schemas.microsoft.com/sharepoint/v3/contenttype/forms"/>
@@ -13359,16 +13556,8 @@
 </ds:datastoreItem>
 </file>
 
-<file path=customXml/itemProps2.xml><?xml version="1.0" encoding="utf-8"?>
-<ds:datastoreItem xmlns:ds="http://schemas.openxmlformats.org/officeDocument/2006/customXml" ds:itemID="{6F661CF1-FFCF-4111-9D3E-C49A188505D1}">
-  <ds:schemaRefs>
-    <ds:schemaRef ds:uri="http://schemas.microsoft.com/office/2006/customDocumentInformationPanel"/>
-  </ds:schemaRefs>
-</ds:datastoreItem>
-</file>
-
 <file path=customXml/itemProps3.xml><?xml version="1.0" encoding="utf-8"?>
-<ds:datastoreItem xmlns:ds="http://schemas.openxmlformats.org/officeDocument/2006/customXml" ds:itemID="{72EAA38B-FD22-4584-82F1-3DDF72D52795}">
+<ds:datastoreItem xmlns:ds="http://schemas.openxmlformats.org/officeDocument/2006/customXml" ds:itemID="{DB4E18FE-82C7-48B2-9BEB-B8B223C3DE86}">
   <ds:schemaRefs>
     <ds:schemaRef ds:uri="http://schemas.openxmlformats.org/officeDocument/2006/bibliography"/>
   </ds:schemaRefs>

</xml_diff>